<commit_message>
avancée sur le power point su cuda
</commit_message>
<xml_diff>
--- a/Documents/Cuda.docx
+++ b/Documents/Cuda.docx
@@ -16,19 +16,27 @@
         <w:t>Compute Unified Device Architecture</w:t>
       </w:r>
       <w:r>
-        <w:t>, est une technologie GPGPU développée par NVIDIA. Elle p</w:t>
-      </w:r>
-      <w:r>
-        <w:t xml:space="preserve">ermet d’exécuter </w:t>
-      </w:r>
-      <w:r>
-        <w:t>des calculs en programmation parallèle sur le GPU à l’aide du langage C/C++, plutôt que sur le</w:t>
-      </w:r>
-      <w:r>
-        <w:t xml:space="preserve"> processeur</w:t>
-      </w:r>
-      <w:r>
-        <w:t xml:space="preserve"> CPU.</w:t>
+        <w:t xml:space="preserve">, est une technologie GPGPU développée par NVIDIA. </w:t>
+      </w:r>
+      <w:r>
+        <w:t>Elle permet</w:t>
+      </w:r>
+      <w:r>
+        <w:t xml:space="preserve"> de décupler les performances de calcul du système en exploitant la puissance des processeurs graphiques (GPU)</w:t>
+      </w:r>
+      <w:r>
+        <w:t xml:space="preserve"> et donc en effectuant des</w:t>
+      </w:r>
+      <w:r>
+        <w:t xml:space="preserve"> calculs e</w:t>
+      </w:r>
+      <w:r>
+        <w:t xml:space="preserve">n programmation parallèle </w:t>
+      </w:r>
+      <w:bookmarkStart w:id="0" w:name="_GoBack"/>
+      <w:bookmarkEnd w:id="0"/>
+      <w:r>
+        <w:t>à l’aide du langage C/C++.</w:t>
       </w:r>
     </w:p>
     <w:p>
@@ -433,8 +441,6 @@
       <w:r>
         <w:t>Ensuite, l</w:t>
       </w:r>
-      <w:bookmarkStart w:id="0" w:name="_GoBack"/>
-      <w:bookmarkEnd w:id="0"/>
       <w:r>
         <w:t xml:space="preserve">a synchronisation des threads est nécessaire avant de retourner le résultat en fin de calcul pour s’assurer que tous les calculs sont terminés et cohérents. Pour ceci on utilise la fonction </w:t>
       </w:r>
@@ -469,28 +475,6 @@
       </w:r>
       <w:r>
         <w:t>.</w:t>
-      </w:r>
-      <w:r>
-        <w:t xml:space="preserve"> </w:t>
-      </w:r>
-    </w:p>
-    <w:p>
-      <w:pPr>
-        <w:jc w:val="both"/>
-      </w:pPr>
-    </w:p>
-    <w:p>
-      <w:pPr>
-        <w:jc w:val="both"/>
-      </w:pPr>
-    </w:p>
-    <w:p>
-      <w:pPr>
-        <w:jc w:val="both"/>
-      </w:pPr>
-      <w:r>
-        <w:lastRenderedPageBreak/>
-        <w:t>Vecteur distance, distance vecteur de vecteur</w:t>
       </w:r>
       <w:r>
         <w:t xml:space="preserve"> </w:t>

</xml_diff>